<commit_message>
minor headers refactoring CLS changed
</commit_message>
<xml_diff>
--- a/SNAKE_A/Задания по курсовой работе/Задание (игра Змейка)_3 (одномерные массивы)_2.docx
+++ b/SNAKE_A/Задания по курсовой работе/Задание (игра Змейка)_3 (одномерные массивы)_2.docx
@@ -2658,12 +2658,15 @@
         <w:pStyle w:val="ListParagraph"/>
       </w:pPr>
       <w:r>
-        <w:t>Если  данные</w:t>
-      </w:r>
-      <w:r>
+        <w:rPr/>
+        <w:t>Если данные</w:t>
+      </w:r>
+      <w:r>
+        <w:rPr/>
         <w:t xml:space="preserve"> </w:t>
       </w:r>
       <w:r>
+        <w:rPr/>
         <w:t xml:space="preserve"> принимают такие значения:</w:t>
       </w:r>
     </w:p>
@@ -3725,58 +3728,83 @@
     </w:p>
     <w:p>
       <w:r>
-        <w:rPr>
-          <w:noProof/>
-          <w:lang w:eastAsia="ru-RU"/>
-        </w:rPr>
         <w:drawing>
-          <wp:inline distT="0" distB="0" distL="0" distR="0" wp14:anchorId="49E21DF3" wp14:editId="02A3BDFC">
+          <wp:inline wp14:editId="3A7A484C" wp14:anchorId="49E21DF3">
             <wp:extent cx="2449286" cy="257175"/>
             <wp:effectExtent l="0" t="0" r="0" b="0"/>
-            <wp:docPr id="17" name="Рисунок 17"/>
+            <wp:docPr id="17" name="Рисунок 17" title=""/>
             <wp:cNvGraphicFramePr>
-              <a:graphicFrameLocks xmlns:a="http://schemas.openxmlformats.org/drawingml/2006/main" noChangeAspect="1"/>
+              <a:graphicFrameLocks noChangeAspect="1"/>
             </wp:cNvGraphicFramePr>
-            <a:graphic xmlns:a="http://schemas.openxmlformats.org/drawingml/2006/main">
+            <a:graphic>
               <a:graphicData uri="http://schemas.openxmlformats.org/drawingml/2006/picture">
-                <pic:pic xmlns:pic="http://schemas.openxmlformats.org/drawingml/2006/picture">
+                <pic:pic>
                   <pic:nvPicPr>
-                    <pic:cNvPr id="0" name="Picture 4"/>
-                    <pic:cNvPicPr>
-                      <a:picLocks noChangeAspect="1" noChangeArrowheads="1"/>
-                    </pic:cNvPicPr>
+                    <pic:cNvPr id="0" name="Рисунок 17"/>
+                    <pic:cNvPicPr/>
                   </pic:nvPicPr>
                   <pic:blipFill>
-                    <a:blip r:embed="rId13">
-                      <a:extLst>
+                    <a:blip r:embed="R1dfea8cee18242f9">
+                      <a:extLst xmlns:a="http://schemas.openxmlformats.org/drawingml/2006/main">
                         <a:ext uri="{28A0092B-C50C-407E-A947-70E740481C1C}">
                           <a14:useLocalDpi xmlns:a14="http://schemas.microsoft.com/office/drawing/2010/main" val="0"/>
                         </a:ext>
                       </a:extLst>
                     </a:blip>
-                    <a:srcRect/>
                     <a:stretch>
                       <a:fillRect/>
                     </a:stretch>
                   </pic:blipFill>
-                  <pic:spPr bwMode="auto">
-                    <a:xfrm>
+                  <pic:spPr>
+                    <a:xfrm rot="0" flipH="0" flipV="0">
                       <a:off x="0" y="0"/>
-                      <a:ext cx="2487721" cy="261211"/>
+                      <a:ext cx="2449286" cy="257175"/>
                     </a:xfrm>
                     <a:prstGeom prst="rect">
                       <a:avLst/>
                     </a:prstGeom>
-                    <a:noFill/>
-                    <a:ln>
-                      <a:noFill/>
-                    </a:ln>
                   </pic:spPr>
                 </pic:pic>
               </a:graphicData>
             </a:graphic>
           </wp:inline>
         </w:drawing>
+      </w:r>
+    </w:p>
+    <w:p>
+      <w:pPr>
+        <w:spacing w:line="276" w:lineRule="auto"/>
+      </w:pPr>
+      <w:r>
+        <w:rPr>
+          <w:rFonts w:ascii="Calibri" w:hAnsi="Calibri" w:eastAsia="Calibri" w:cs="Calibri"/>
+          <w:noProof w:val="0"/>
+          <w:sz w:val="22"/>
+          <w:szCs w:val="22"/>
+          <w:lang w:val="ru-RU"/>
+        </w:rPr>
+        <w:t xml:space="preserve">Замечание: на картинке в ячейках хвоста змейки указаны НЕ значения, а </w:t>
+      </w:r>
+      <w:r>
+        <w:rPr>
+          <w:rFonts w:ascii="Calibri" w:hAnsi="Calibri" w:eastAsia="Calibri" w:cs="Calibri"/>
+          <w:noProof w:val="0"/>
+          <w:sz w:val="22"/>
+          <w:szCs w:val="22"/>
+          <w:u w:val="single"/>
+          <w:lang w:val="ru-RU"/>
+        </w:rPr>
+        <w:t>номера</w:t>
+      </w:r>
+      <w:r>
+        <w:rPr>
+          <w:rFonts w:ascii="Calibri" w:hAnsi="Calibri" w:eastAsia="Calibri" w:cs="Calibri"/>
+          <w:noProof w:val="0"/>
+          <w:sz w:val="22"/>
+          <w:szCs w:val="22"/>
+          <w:lang w:val="ru-RU"/>
+        </w:rPr>
+        <w:t xml:space="preserve"> элементов массива змейки</w:t>
       </w:r>
     </w:p>
     <w:p>
@@ -3980,13 +4008,23 @@
     <w:p>
       <w:r>
         <w:rPr>
-          <w:b/>
+          <w:b w:val="1"/>
+          <w:bCs w:val="1"/>
           <w:u w:val="single"/>
         </w:rPr>
         <w:t>Очень полезно</w:t>
       </w:r>
       <w:r>
-        <w:t xml:space="preserve"> для дальнейшей работы комментировать фрагменты программы.</w:t>
+        <w:rPr/>
+        <w:t xml:space="preserve"> для дальнейшей работы</w:t>
+      </w:r>
+      <w:r>
+        <w:rPr/>
+        <w:t xml:space="preserve"> </w:t>
+      </w:r>
+      <w:r>
+        <w:rPr/>
+        <w:t>комментировать фрагменты программы.</w:t>
       </w:r>
     </w:p>
     <w:sectPr>

</xml_diff>